<commit_message>
Count up or down by swiping left or right
</commit_message>
<xml_diff>
--- a/kid-numeracy/docs/designDoc/Count Design Doc.docx
+++ b/kid-numeracy/docs/designDoc/Count Design Doc.docx
@@ -17,9 +17,27 @@
       <w:pPr>
         <w:pStyle w:val="NormalIndent"/>
         <w:ind w:firstLine="600"/>
+        <w:rPr>
+          <w:rFonts w:hint="eastAsia"/>
+        </w:rPr>
       </w:pPr>
+      <w:r>
+        <w:rPr>
+          <w:rFonts w:hint="eastAsia"/>
+        </w:rPr>
+        <w:t>分辨率：</w:t>
+      </w:r>
       <w:bookmarkStart w:id="0" w:name="_GoBack"/>
       <w:bookmarkEnd w:id="0"/>
+    </w:p>
+    <w:p>
+      <w:pPr>
+        <w:pStyle w:val="NormalIndent"/>
+        <w:ind w:firstLine="600"/>
+      </w:pPr>
+      <w:r>
+        <w:t>2560*1440</w:t>
+      </w:r>
     </w:p>
     <w:sectPr>
       <w:pgSz w:w="11906" w:h="16838"/>
@@ -33,7 +51,7 @@
 
 <file path=word/numbering.xml><?xml version="1.0" encoding="utf-8"?>
 <w:numbering xmlns:wpc="http://schemas.microsoft.com/office/word/2010/wordprocessingCanvas" xmlns:mc="http://schemas.openxmlformats.org/markup-compatibility/2006" xmlns:o="urn:schemas-microsoft-com:office:office" xmlns:r="http://schemas.openxmlformats.org/officeDocument/2006/relationships" xmlns:m="http://schemas.openxmlformats.org/officeDocument/2006/math" xmlns:v="urn:schemas-microsoft-com:vml" xmlns:wp14="http://schemas.microsoft.com/office/word/2010/wordprocessingDrawing" xmlns:wp="http://schemas.openxmlformats.org/drawingml/2006/wordprocessingDrawing" xmlns:w10="urn:schemas-microsoft-com:office:word" xmlns:w="http://schemas.openxmlformats.org/wordprocessingml/2006/main" xmlns:w14="http://schemas.microsoft.com/office/word/2010/wordml" xmlns:w15="http://schemas.microsoft.com/office/word/2012/wordml" xmlns:wpg="http://schemas.microsoft.com/office/word/2010/wordprocessingGroup" xmlns:wpi="http://schemas.microsoft.com/office/word/2010/wordprocessingInk" xmlns:wne="http://schemas.microsoft.com/office/word/2006/wordml" xmlns:wps="http://schemas.microsoft.com/office/word/2010/wordprocessingShape" mc:Ignorable="w14 w15 wp14">
-  <w:abstractNum w:abstractNumId="0">
+  <w:abstractNum w:abstractNumId="0" w15:restartNumberingAfterBreak="0">
     <w:nsid w:val="FFFFFFFB"/>
     <w:multiLevelType w:val="multilevel"/>
     <w:tmpl w:val="FFFFFFFF"/>
@@ -105,7 +123,7 @@
       <w:lvlJc w:val="left"/>
     </w:lvl>
   </w:abstractNum>
-  <w:abstractNum w:abstractNumId="1">
+  <w:abstractNum w:abstractNumId="1" w15:restartNumberingAfterBreak="0">
     <w:nsid w:val="0F7E0A37"/>
     <w:multiLevelType w:val="multilevel"/>
     <w:tmpl w:val="FC54C9AC"/>

</xml_diff>

<commit_message>
drag and drop increase or decrease numbers
</commit_message>
<xml_diff>
--- a/kid-numeracy/docs/designDoc/Count Design Doc.docx
+++ b/kid-numeracy/docs/designDoc/Count Design Doc.docx
@@ -17,9 +17,6 @@
       <w:pPr>
         <w:pStyle w:val="NormalIndent"/>
         <w:ind w:firstLine="600"/>
-        <w:rPr>
-          <w:rFonts w:hint="eastAsia"/>
-        </w:rPr>
       </w:pPr>
       <w:r>
         <w:rPr>
@@ -27,8 +24,6 @@
         </w:rPr>
         <w:t>分辨率：</w:t>
       </w:r>
-      <w:bookmarkStart w:id="0" w:name="_GoBack"/>
-      <w:bookmarkEnd w:id="0"/>
     </w:p>
     <w:p>
       <w:pPr>
@@ -38,6 +33,53 @@
       <w:r>
         <w:t>2560*1440</w:t>
       </w:r>
+    </w:p>
+    <w:p>
+      <w:pPr>
+        <w:pStyle w:val="NormalIndent"/>
+        <w:ind w:firstLine="600"/>
+      </w:pPr>
+    </w:p>
+    <w:p>
+      <w:pPr>
+        <w:pStyle w:val="Heading1"/>
+      </w:pPr>
+      <w:r>
+        <w:t>Count</w:t>
+      </w:r>
+    </w:p>
+    <w:p>
+      <w:pPr>
+        <w:pStyle w:val="Heading2"/>
+      </w:pPr>
+      <w:r>
+        <w:t>Object Counting</w:t>
+      </w:r>
+    </w:p>
+    <w:p>
+      <w:pPr>
+        <w:pStyle w:val="Heading3"/>
+      </w:pPr>
+      <w:r>
+        <w:t>Drag and drop</w:t>
+      </w:r>
+    </w:p>
+    <w:p>
+      <w:pPr>
+        <w:pStyle w:val="NormalIndent"/>
+        <w:ind w:firstLine="600"/>
+      </w:pPr>
+    </w:p>
+    <w:p>
+      <w:pPr>
+        <w:pStyle w:val="NormalIndent"/>
+        <w:ind w:firstLine="600"/>
+      </w:pPr>
+      <w:r>
+        <w:t>Remove the object being dragged from the source gridview, then add another object to dest gridview.</w:t>
+      </w:r>
+      <w:bookmarkStart w:id="0" w:name="_GoBack"/>
+      <w:bookmarkEnd w:id="0"/>
     </w:p>
     <w:sectPr>
       <w:pgSz w:w="11906" w:h="16838"/>
@@ -908,6 +950,7 @@
   <w:style w:type="character" w:default="1" w:styleId="DefaultParagraphFont">
     <w:name w:val="Default Paragraph Font"/>
     <w:uiPriority w:val="1"/>
+    <w:semiHidden/>
     <w:unhideWhenUsed/>
   </w:style>
   <w:style w:type="table" w:default="1" w:styleId="TableNormal">

</xml_diff>

<commit_message>
limit the result of addtion to 10
</commit_message>
<xml_diff>
--- a/kid-numeracy/docs/designDoc/Count Design Doc.docx
+++ b/kid-numeracy/docs/designDoc/Count Design Doc.docx
@@ -2,6 +2,86 @@
 <file path=word/document.xml><?xml version="1.0" encoding="utf-8"?>
 <w:document xmlns:wpc="http://schemas.microsoft.com/office/word/2010/wordprocessingCanvas" xmlns:mc="http://schemas.openxmlformats.org/markup-compatibility/2006" xmlns:o="urn:schemas-microsoft-com:office:office" xmlns:r="http://schemas.openxmlformats.org/officeDocument/2006/relationships" xmlns:m="http://schemas.openxmlformats.org/officeDocument/2006/math" xmlns:v="urn:schemas-microsoft-com:vml" xmlns:wp14="http://schemas.microsoft.com/office/word/2010/wordprocessingDrawing" xmlns:wp="http://schemas.openxmlformats.org/drawingml/2006/wordprocessingDrawing" xmlns:w10="urn:schemas-microsoft-com:office:word" xmlns:w="http://schemas.openxmlformats.org/wordprocessingml/2006/main" xmlns:w14="http://schemas.microsoft.com/office/word/2010/wordml" xmlns:w15="http://schemas.microsoft.com/office/word/2012/wordml" xmlns:wpg="http://schemas.microsoft.com/office/word/2010/wordprocessingGroup" xmlns:wpi="http://schemas.microsoft.com/office/word/2010/wordprocessingInk" xmlns:wne="http://schemas.microsoft.com/office/word/2006/wordml" xmlns:wps="http://schemas.microsoft.com/office/word/2010/wordprocessingShape" mc:Ignorable="w14 w15 wp14">
   <w:body>
+    <w:p>
+      <w:pPr>
+        <w:pStyle w:val="Heading1"/>
+      </w:pPr>
+      <w:r>
+        <w:t>The test tablet</w:t>
+      </w:r>
+    </w:p>
+    <w:p>
+      <w:pPr>
+        <w:pStyle w:val="NormalIndent"/>
+        <w:ind w:firstLine="600"/>
+      </w:pPr>
+      <w:r>
+        <w:t>Samsung</w:t>
+      </w:r>
+      <w:r>
+        <w:t xml:space="preserve"> tablet</w:t>
+      </w:r>
+      <w:r>
+        <w:t xml:space="preserve"> SM-T520</w:t>
+      </w:r>
+    </w:p>
+    <w:p>
+      <w:pPr>
+        <w:pStyle w:val="NormalIndent"/>
+        <w:ind w:firstLine="600"/>
+      </w:pPr>
+    </w:p>
+    <w:p>
+      <w:pPr>
+        <w:pStyle w:val="NormalIndent"/>
+        <w:ind w:firstLine="600"/>
+      </w:pPr>
+      <w:r>
+        <w:t>2560 x 1600 Pixel</w:t>
+      </w:r>
+      <w:r>
+        <w:t xml:space="preserve"> = (1369 * 856dp)</w:t>
+      </w:r>
+    </w:p>
+    <w:p>
+      <w:pPr>
+        <w:pStyle w:val="NormalIndent"/>
+        <w:ind w:firstLine="600"/>
+      </w:pPr>
+      <w:r>
+        <w:t xml:space="preserve">298.9 </w:t>
+      </w:r>
+      <w:r>
+        <w:t>ppi</w:t>
+      </w:r>
+    </w:p>
+    <w:p>
+      <w:pPr>
+        <w:pStyle w:val="NormalIndent"/>
+        <w:ind w:firstLine="600"/>
+      </w:pPr>
+      <w:r>
+        <w:t>10.1 inch</w:t>
+      </w:r>
+      <w:r>
+        <w:t>es</w:t>
+      </w:r>
+    </w:p>
+    <w:p>
+      <w:pPr>
+        <w:pStyle w:val="NormalIndent"/>
+        <w:ind w:firstLine="600"/>
+      </w:pPr>
+    </w:p>
+    <w:p>
+      <w:pPr>
+        <w:pStyle w:val="NormalIndent"/>
+        <w:ind w:firstLine="600"/>
+      </w:pPr>
+      <w:r>
+        <w:t>1px = 0.535dp</w:t>
+      </w:r>
+    </w:p>
     <w:p>
       <w:pPr>
         <w:pStyle w:val="Heading1"/>
@@ -78,8 +158,454 @@
       <w:r>
         <w:t>Remove the object being dragged from the source gridview, then add another object to dest gridview.</w:t>
       </w:r>
-      <w:bookmarkStart w:id="0" w:name="_GoBack"/>
-      <w:bookmarkEnd w:id="0"/>
+    </w:p>
+    <w:p>
+      <w:pPr>
+        <w:pStyle w:val="Heading1"/>
+      </w:pPr>
+      <w:r>
+        <w:t>Add learning</w:t>
+      </w:r>
+    </w:p>
+    <w:p>
+      <w:pPr>
+        <w:pStyle w:val="NormalIndent"/>
+        <w:ind w:firstLine="600"/>
+      </w:pPr>
+      <w:r>
+        <w:t>Width for operators and tool bar:</w:t>
+      </w:r>
+    </w:p>
+    <w:p>
+      <w:pPr>
+        <w:pStyle w:val="NormalIndent"/>
+        <w:ind w:firstLine="600"/>
+      </w:pPr>
+      <w:r>
+        <w:t>180px(96.3dp)</w:t>
+      </w:r>
+      <w:r>
+        <w:t>. thus width for operands: (1369-96.3*3)/3=360.03</w:t>
+      </w:r>
+    </w:p>
+    <w:p>
+      <w:pPr>
+        <w:pStyle w:val="NormalIndent"/>
+        <w:ind w:firstLine="600"/>
+      </w:pPr>
+    </w:p>
+    <w:p>
+      <w:pPr>
+        <w:pStyle w:val="Heading2"/>
+      </w:pPr>
+      <w:r>
+        <w:t>The number of columns of the gridview containing objects</w:t>
+      </w:r>
+    </w:p>
+    <w:tbl>
+      <w:tblPr>
+        <w:tblStyle w:val="MediumShading1-Accent6"/>
+        <w:tblW w:w="0" w:type="auto"/>
+        <w:tblLook w:val="04A0" w:firstRow="1" w:lastRow="0" w:firstColumn="1" w:lastColumn="0" w:noHBand="0" w:noVBand="1"/>
+      </w:tblPr>
+      <w:tblGrid>
+        <w:gridCol w:w="4261"/>
+        <w:gridCol w:w="4261"/>
+      </w:tblGrid>
+      <w:tr>
+        <w:trPr>
+          <w:cnfStyle w:val="100000000000" w:firstRow="1" w:lastRow="0" w:firstColumn="0" w:lastColumn="0" w:oddVBand="0" w:evenVBand="0" w:oddHBand="0" w:evenHBand="0" w:firstRowFirstColumn="0" w:firstRowLastColumn="0" w:lastRowFirstColumn="0" w:lastRowLastColumn="0"/>
+        </w:trPr>
+        <w:tc>
+          <w:tcPr>
+            <w:cnfStyle w:val="001000000000" w:firstRow="0" w:lastRow="0" w:firstColumn="1" w:lastColumn="0" w:oddVBand="0" w:evenVBand="0" w:oddHBand="0" w:evenHBand="0" w:firstRowFirstColumn="0" w:firstRowLastColumn="0" w:lastRowFirstColumn="0" w:lastRowLastColumn="0"/>
+            <w:tcW w:w="4261" w:type="dxa"/>
+          </w:tcPr>
+          <w:p>
+            <w:pPr>
+              <w:pStyle w:val="NormalIndent"/>
+              <w:ind w:firstLineChars="0" w:firstLine="0"/>
+            </w:pPr>
+            <w:r>
+              <w:t>The number value</w:t>
+            </w:r>
+          </w:p>
+        </w:tc>
+        <w:tc>
+          <w:tcPr>
+            <w:tcW w:w="4261" w:type="dxa"/>
+          </w:tcPr>
+          <w:p>
+            <w:pPr>
+              <w:pStyle w:val="NormalIndent"/>
+              <w:ind w:firstLineChars="0" w:firstLine="0"/>
+              <w:cnfStyle w:val="100000000000" w:firstRow="1" w:lastRow="0" w:firstColumn="0" w:lastColumn="0" w:oddVBand="0" w:evenVBand="0" w:oddHBand="0" w:evenHBand="0" w:firstRowFirstColumn="0" w:firstRowLastColumn="0" w:lastRowFirstColumn="0" w:lastRowLastColumn="0"/>
+            </w:pPr>
+            <w:r>
+              <w:t>Columns</w:t>
+            </w:r>
+          </w:p>
+        </w:tc>
+      </w:tr>
+      <w:tr>
+        <w:trPr>
+          <w:cnfStyle w:val="000000100000" w:firstRow="0" w:lastRow="0" w:firstColumn="0" w:lastColumn="0" w:oddVBand="0" w:evenVBand="0" w:oddHBand="1" w:evenHBand="0" w:firstRowFirstColumn="0" w:firstRowLastColumn="0" w:lastRowFirstColumn="0" w:lastRowLastColumn="0"/>
+        </w:trPr>
+        <w:tc>
+          <w:tcPr>
+            <w:cnfStyle w:val="001000000000" w:firstRow="0" w:lastRow="0" w:firstColumn="1" w:lastColumn="0" w:oddVBand="0" w:evenVBand="0" w:oddHBand="0" w:evenHBand="0" w:firstRowFirstColumn="0" w:firstRowLastColumn="0" w:lastRowFirstColumn="0" w:lastRowLastColumn="0"/>
+            <w:tcW w:w="4261" w:type="dxa"/>
+          </w:tcPr>
+          <w:p>
+            <w:pPr>
+              <w:pStyle w:val="NormalIndent"/>
+              <w:ind w:firstLineChars="0" w:firstLine="0"/>
+            </w:pPr>
+            <w:r>
+              <w:t>1</w:t>
+            </w:r>
+          </w:p>
+        </w:tc>
+        <w:tc>
+          <w:tcPr>
+            <w:tcW w:w="4261" w:type="dxa"/>
+          </w:tcPr>
+          <w:p>
+            <w:pPr>
+              <w:pStyle w:val="NormalIndent"/>
+              <w:ind w:firstLineChars="0" w:firstLine="0"/>
+              <w:cnfStyle w:val="000000100000" w:firstRow="0" w:lastRow="0" w:firstColumn="0" w:lastColumn="0" w:oddVBand="0" w:evenVBand="0" w:oddHBand="1" w:evenHBand="0" w:firstRowFirstColumn="0" w:firstRowLastColumn="0" w:lastRowFirstColumn="0" w:lastRowLastColumn="0"/>
+            </w:pPr>
+            <w:r>
+              <w:t>1</w:t>
+            </w:r>
+          </w:p>
+        </w:tc>
+      </w:tr>
+      <w:tr>
+        <w:trPr>
+          <w:cnfStyle w:val="000000010000" w:firstRow="0" w:lastRow="0" w:firstColumn="0" w:lastColumn="0" w:oddVBand="0" w:evenVBand="0" w:oddHBand="0" w:evenHBand="1" w:firstRowFirstColumn="0" w:firstRowLastColumn="0" w:lastRowFirstColumn="0" w:lastRowLastColumn="0"/>
+        </w:trPr>
+        <w:tc>
+          <w:tcPr>
+            <w:cnfStyle w:val="001000000000" w:firstRow="0" w:lastRow="0" w:firstColumn="1" w:lastColumn="0" w:oddVBand="0" w:evenVBand="0" w:oddHBand="0" w:evenHBand="0" w:firstRowFirstColumn="0" w:firstRowLastColumn="0" w:lastRowFirstColumn="0" w:lastRowLastColumn="0"/>
+            <w:tcW w:w="4261" w:type="dxa"/>
+          </w:tcPr>
+          <w:p>
+            <w:pPr>
+              <w:pStyle w:val="NormalIndent"/>
+              <w:ind w:firstLineChars="0" w:firstLine="0"/>
+            </w:pPr>
+            <w:r>
+              <w:t>2</w:t>
+            </w:r>
+          </w:p>
+        </w:tc>
+        <w:tc>
+          <w:tcPr>
+            <w:tcW w:w="4261" w:type="dxa"/>
+          </w:tcPr>
+          <w:p>
+            <w:pPr>
+              <w:pStyle w:val="NormalIndent"/>
+              <w:ind w:firstLineChars="0" w:firstLine="0"/>
+              <w:cnfStyle w:val="000000010000" w:firstRow="0" w:lastRow="0" w:firstColumn="0" w:lastColumn="0" w:oddVBand="0" w:evenVBand="0" w:oddHBand="0" w:evenHBand="1" w:firstRowFirstColumn="0" w:firstRowLastColumn="0" w:lastRowFirstColumn="0" w:lastRowLastColumn="0"/>
+            </w:pPr>
+            <w:r>
+              <w:t>2</w:t>
+            </w:r>
+          </w:p>
+        </w:tc>
+      </w:tr>
+      <w:tr>
+        <w:trPr>
+          <w:cnfStyle w:val="000000100000" w:firstRow="0" w:lastRow="0" w:firstColumn="0" w:lastColumn="0" w:oddVBand="0" w:evenVBand="0" w:oddHBand="1" w:evenHBand="0" w:firstRowFirstColumn="0" w:firstRowLastColumn="0" w:lastRowFirstColumn="0" w:lastRowLastColumn="0"/>
+        </w:trPr>
+        <w:tc>
+          <w:tcPr>
+            <w:cnfStyle w:val="001000000000" w:firstRow="0" w:lastRow="0" w:firstColumn="1" w:lastColumn="0" w:oddVBand="0" w:evenVBand="0" w:oddHBand="0" w:evenHBand="0" w:firstRowFirstColumn="0" w:firstRowLastColumn="0" w:lastRowFirstColumn="0" w:lastRowLastColumn="0"/>
+            <w:tcW w:w="4261" w:type="dxa"/>
+          </w:tcPr>
+          <w:p>
+            <w:pPr>
+              <w:pStyle w:val="NormalIndent"/>
+              <w:ind w:firstLineChars="0" w:firstLine="0"/>
+            </w:pPr>
+            <w:r>
+              <w:t>3</w:t>
+            </w:r>
+          </w:p>
+        </w:tc>
+        <w:tc>
+          <w:tcPr>
+            <w:tcW w:w="4261" w:type="dxa"/>
+          </w:tcPr>
+          <w:p>
+            <w:pPr>
+              <w:pStyle w:val="NormalIndent"/>
+              <w:ind w:firstLineChars="0" w:firstLine="0"/>
+              <w:cnfStyle w:val="000000100000" w:firstRow="0" w:lastRow="0" w:firstColumn="0" w:lastColumn="0" w:oddVBand="0" w:evenVBand="0" w:oddHBand="1" w:evenHBand="0" w:firstRowFirstColumn="0" w:firstRowLastColumn="0" w:lastRowFirstColumn="0" w:lastRowLastColumn="0"/>
+            </w:pPr>
+            <w:r>
+              <w:t>2</w:t>
+            </w:r>
+          </w:p>
+        </w:tc>
+      </w:tr>
+      <w:tr>
+        <w:trPr>
+          <w:cnfStyle w:val="000000010000" w:firstRow="0" w:lastRow="0" w:firstColumn="0" w:lastColumn="0" w:oddVBand="0" w:evenVBand="0" w:oddHBand="0" w:evenHBand="1" w:firstRowFirstColumn="0" w:firstRowLastColumn="0" w:lastRowFirstColumn="0" w:lastRowLastColumn="0"/>
+        </w:trPr>
+        <w:tc>
+          <w:tcPr>
+            <w:cnfStyle w:val="001000000000" w:firstRow="0" w:lastRow="0" w:firstColumn="1" w:lastColumn="0" w:oddVBand="0" w:evenVBand="0" w:oddHBand="0" w:evenHBand="0" w:firstRowFirstColumn="0" w:firstRowLastColumn="0" w:lastRowFirstColumn="0" w:lastRowLastColumn="0"/>
+            <w:tcW w:w="4261" w:type="dxa"/>
+          </w:tcPr>
+          <w:p>
+            <w:pPr>
+              <w:pStyle w:val="NormalIndent"/>
+              <w:ind w:firstLineChars="0" w:firstLine="0"/>
+            </w:pPr>
+            <w:r>
+              <w:t>4</w:t>
+            </w:r>
+          </w:p>
+        </w:tc>
+        <w:tc>
+          <w:tcPr>
+            <w:tcW w:w="4261" w:type="dxa"/>
+          </w:tcPr>
+          <w:p>
+            <w:pPr>
+              <w:pStyle w:val="NormalIndent"/>
+              <w:ind w:firstLineChars="0" w:firstLine="0"/>
+              <w:cnfStyle w:val="000000010000" w:firstRow="0" w:lastRow="0" w:firstColumn="0" w:lastColumn="0" w:oddVBand="0" w:evenVBand="0" w:oddHBand="0" w:evenHBand="1" w:firstRowFirstColumn="0" w:firstRowLastColumn="0" w:lastRowFirstColumn="0" w:lastRowLastColumn="0"/>
+            </w:pPr>
+            <w:r>
+              <w:t>2</w:t>
+            </w:r>
+          </w:p>
+        </w:tc>
+      </w:tr>
+      <w:tr>
+        <w:trPr>
+          <w:cnfStyle w:val="000000100000" w:firstRow="0" w:lastRow="0" w:firstColumn="0" w:lastColumn="0" w:oddVBand="0" w:evenVBand="0" w:oddHBand="1" w:evenHBand="0" w:firstRowFirstColumn="0" w:firstRowLastColumn="0" w:lastRowFirstColumn="0" w:lastRowLastColumn="0"/>
+        </w:trPr>
+        <w:tc>
+          <w:tcPr>
+            <w:cnfStyle w:val="001000000000" w:firstRow="0" w:lastRow="0" w:firstColumn="1" w:lastColumn="0" w:oddVBand="0" w:evenVBand="0" w:oddHBand="0" w:evenHBand="0" w:firstRowFirstColumn="0" w:firstRowLastColumn="0" w:lastRowFirstColumn="0" w:lastRowLastColumn="0"/>
+            <w:tcW w:w="4261" w:type="dxa"/>
+          </w:tcPr>
+          <w:p>
+            <w:pPr>
+              <w:pStyle w:val="NormalIndent"/>
+              <w:ind w:firstLineChars="0" w:firstLine="0"/>
+            </w:pPr>
+            <w:r>
+              <w:t>5</w:t>
+            </w:r>
+          </w:p>
+        </w:tc>
+        <w:tc>
+          <w:tcPr>
+            <w:tcW w:w="4261" w:type="dxa"/>
+          </w:tcPr>
+          <w:p>
+            <w:pPr>
+              <w:pStyle w:val="NormalIndent"/>
+              <w:ind w:firstLineChars="0" w:firstLine="0"/>
+              <w:cnfStyle w:val="000000100000" w:firstRow="0" w:lastRow="0" w:firstColumn="0" w:lastColumn="0" w:oddVBand="0" w:evenVBand="0" w:oddHBand="1" w:evenHBand="0" w:firstRowFirstColumn="0" w:firstRowLastColumn="0" w:lastRowFirstColumn="0" w:lastRowLastColumn="0"/>
+            </w:pPr>
+            <w:r>
+              <w:t>3</w:t>
+            </w:r>
+          </w:p>
+        </w:tc>
+      </w:tr>
+      <w:tr>
+        <w:trPr>
+          <w:cnfStyle w:val="000000010000" w:firstRow="0" w:lastRow="0" w:firstColumn="0" w:lastColumn="0" w:oddVBand="0" w:evenVBand="0" w:oddHBand="0" w:evenHBand="1" w:firstRowFirstColumn="0" w:firstRowLastColumn="0" w:lastRowFirstColumn="0" w:lastRowLastColumn="0"/>
+        </w:trPr>
+        <w:tc>
+          <w:tcPr>
+            <w:cnfStyle w:val="001000000000" w:firstRow="0" w:lastRow="0" w:firstColumn="1" w:lastColumn="0" w:oddVBand="0" w:evenVBand="0" w:oddHBand="0" w:evenHBand="0" w:firstRowFirstColumn="0" w:firstRowLastColumn="0" w:lastRowFirstColumn="0" w:lastRowLastColumn="0"/>
+            <w:tcW w:w="4261" w:type="dxa"/>
+          </w:tcPr>
+          <w:p>
+            <w:pPr>
+              <w:pStyle w:val="NormalIndent"/>
+              <w:ind w:firstLineChars="0" w:firstLine="0"/>
+            </w:pPr>
+            <w:r>
+              <w:t>6</w:t>
+            </w:r>
+          </w:p>
+        </w:tc>
+        <w:tc>
+          <w:tcPr>
+            <w:tcW w:w="4261" w:type="dxa"/>
+          </w:tcPr>
+          <w:p>
+            <w:pPr>
+              <w:pStyle w:val="NormalIndent"/>
+              <w:ind w:firstLineChars="0" w:firstLine="0"/>
+              <w:cnfStyle w:val="000000010000" w:firstRow="0" w:lastRow="0" w:firstColumn="0" w:lastColumn="0" w:oddVBand="0" w:evenVBand="0" w:oddHBand="0" w:evenHBand="1" w:firstRowFirstColumn="0" w:firstRowLastColumn="0" w:lastRowFirstColumn="0" w:lastRowLastColumn="0"/>
+            </w:pPr>
+            <w:r>
+              <w:t>3</w:t>
+            </w:r>
+          </w:p>
+        </w:tc>
+      </w:tr>
+      <w:tr>
+        <w:trPr>
+          <w:cnfStyle w:val="000000100000" w:firstRow="0" w:lastRow="0" w:firstColumn="0" w:lastColumn="0" w:oddVBand="0" w:evenVBand="0" w:oddHBand="1" w:evenHBand="0" w:firstRowFirstColumn="0" w:firstRowLastColumn="0" w:lastRowFirstColumn="0" w:lastRowLastColumn="0"/>
+        </w:trPr>
+        <w:tc>
+          <w:tcPr>
+            <w:cnfStyle w:val="001000000000" w:firstRow="0" w:lastRow="0" w:firstColumn="1" w:lastColumn="0" w:oddVBand="0" w:evenVBand="0" w:oddHBand="0" w:evenHBand="0" w:firstRowFirstColumn="0" w:firstRowLastColumn="0" w:lastRowFirstColumn="0" w:lastRowLastColumn="0"/>
+            <w:tcW w:w="4261" w:type="dxa"/>
+          </w:tcPr>
+          <w:p>
+            <w:pPr>
+              <w:pStyle w:val="NormalIndent"/>
+              <w:ind w:firstLineChars="0" w:firstLine="0"/>
+            </w:pPr>
+            <w:r>
+              <w:t>7</w:t>
+            </w:r>
+          </w:p>
+        </w:tc>
+        <w:tc>
+          <w:tcPr>
+            <w:tcW w:w="4261" w:type="dxa"/>
+          </w:tcPr>
+          <w:p>
+            <w:pPr>
+              <w:pStyle w:val="NormalIndent"/>
+              <w:ind w:firstLineChars="0" w:firstLine="0"/>
+              <w:cnfStyle w:val="000000100000" w:firstRow="0" w:lastRow="0" w:firstColumn="0" w:lastColumn="0" w:oddVBand="0" w:evenVBand="0" w:oddHBand="1" w:evenHBand="0" w:firstRowFirstColumn="0" w:firstRowLastColumn="0" w:lastRowFirstColumn="0" w:lastRowLastColumn="0"/>
+            </w:pPr>
+            <w:r>
+              <w:t>3</w:t>
+            </w:r>
+          </w:p>
+        </w:tc>
+      </w:tr>
+      <w:tr>
+        <w:trPr>
+          <w:cnfStyle w:val="000000010000" w:firstRow="0" w:lastRow="0" w:firstColumn="0" w:lastColumn="0" w:oddVBand="0" w:evenVBand="0" w:oddHBand="0" w:evenHBand="1" w:firstRowFirstColumn="0" w:firstRowLastColumn="0" w:lastRowFirstColumn="0" w:lastRowLastColumn="0"/>
+        </w:trPr>
+        <w:tc>
+          <w:tcPr>
+            <w:cnfStyle w:val="001000000000" w:firstRow="0" w:lastRow="0" w:firstColumn="1" w:lastColumn="0" w:oddVBand="0" w:evenVBand="0" w:oddHBand="0" w:evenHBand="0" w:firstRowFirstColumn="0" w:firstRowLastColumn="0" w:lastRowFirstColumn="0" w:lastRowLastColumn="0"/>
+            <w:tcW w:w="4261" w:type="dxa"/>
+          </w:tcPr>
+          <w:p>
+            <w:pPr>
+              <w:pStyle w:val="NormalIndent"/>
+              <w:ind w:firstLineChars="0" w:firstLine="0"/>
+            </w:pPr>
+            <w:r>
+              <w:t>8</w:t>
+            </w:r>
+          </w:p>
+        </w:tc>
+        <w:tc>
+          <w:tcPr>
+            <w:tcW w:w="4261" w:type="dxa"/>
+          </w:tcPr>
+          <w:p>
+            <w:pPr>
+              <w:pStyle w:val="NormalIndent"/>
+              <w:ind w:firstLineChars="0" w:firstLine="0"/>
+              <w:cnfStyle w:val="000000010000" w:firstRow="0" w:lastRow="0" w:firstColumn="0" w:lastColumn="0" w:oddVBand="0" w:evenVBand="0" w:oddHBand="0" w:evenHBand="1" w:firstRowFirstColumn="0" w:firstRowLastColumn="0" w:lastRowFirstColumn="0" w:lastRowLastColumn="0"/>
+            </w:pPr>
+            <w:r>
+              <w:t>3</w:t>
+            </w:r>
+          </w:p>
+        </w:tc>
+      </w:tr>
+      <w:tr>
+        <w:trPr>
+          <w:cnfStyle w:val="000000100000" w:firstRow="0" w:lastRow="0" w:firstColumn="0" w:lastColumn="0" w:oddVBand="0" w:evenVBand="0" w:oddHBand="1" w:evenHBand="0" w:firstRowFirstColumn="0" w:firstRowLastColumn="0" w:lastRowFirstColumn="0" w:lastRowLastColumn="0"/>
+        </w:trPr>
+        <w:tc>
+          <w:tcPr>
+            <w:cnfStyle w:val="001000000000" w:firstRow="0" w:lastRow="0" w:firstColumn="1" w:lastColumn="0" w:oddVBand="0" w:evenVBand="0" w:oddHBand="0" w:evenHBand="0" w:firstRowFirstColumn="0" w:firstRowLastColumn="0" w:lastRowFirstColumn="0" w:lastRowLastColumn="0"/>
+            <w:tcW w:w="4261" w:type="dxa"/>
+          </w:tcPr>
+          <w:p>
+            <w:pPr>
+              <w:pStyle w:val="NormalIndent"/>
+              <w:ind w:firstLineChars="0" w:firstLine="0"/>
+            </w:pPr>
+            <w:r>
+              <w:t>9</w:t>
+            </w:r>
+          </w:p>
+        </w:tc>
+        <w:tc>
+          <w:tcPr>
+            <w:tcW w:w="4261" w:type="dxa"/>
+          </w:tcPr>
+          <w:p>
+            <w:pPr>
+              <w:pStyle w:val="NormalIndent"/>
+              <w:ind w:firstLineChars="0" w:firstLine="0"/>
+              <w:cnfStyle w:val="000000100000" w:firstRow="0" w:lastRow="0" w:firstColumn="0" w:lastColumn="0" w:oddVBand="0" w:evenVBand="0" w:oddHBand="1" w:evenHBand="0" w:firstRowFirstColumn="0" w:firstRowLastColumn="0" w:lastRowFirstColumn="0" w:lastRowLastColumn="0"/>
+            </w:pPr>
+            <w:r>
+              <w:t>3</w:t>
+            </w:r>
+          </w:p>
+        </w:tc>
+      </w:tr>
+      <w:tr>
+        <w:trPr>
+          <w:cnfStyle w:val="000000010000" w:firstRow="0" w:lastRow="0" w:firstColumn="0" w:lastColumn="0" w:oddVBand="0" w:evenVBand="0" w:oddHBand="0" w:evenHBand="1" w:firstRowFirstColumn="0" w:firstRowLastColumn="0" w:lastRowFirstColumn="0" w:lastRowLastColumn="0"/>
+        </w:trPr>
+        <w:tc>
+          <w:tcPr>
+            <w:cnfStyle w:val="001000000000" w:firstRow="0" w:lastRow="0" w:firstColumn="1" w:lastColumn="0" w:oddVBand="0" w:evenVBand="0" w:oddHBand="0" w:evenHBand="0" w:firstRowFirstColumn="0" w:firstRowLastColumn="0" w:lastRowFirstColumn="0" w:lastRowLastColumn="0"/>
+            <w:tcW w:w="4261" w:type="dxa"/>
+          </w:tcPr>
+          <w:p>
+            <w:pPr>
+              <w:pStyle w:val="NormalIndent"/>
+              <w:ind w:firstLineChars="0" w:firstLine="0"/>
+            </w:pPr>
+            <w:r>
+              <w:lastRenderedPageBreak/>
+              <w:t>10</w:t>
+            </w:r>
+          </w:p>
+        </w:tc>
+        <w:tc>
+          <w:tcPr>
+            <w:tcW w:w="4261" w:type="dxa"/>
+          </w:tcPr>
+          <w:p>
+            <w:pPr>
+              <w:pStyle w:val="NormalIndent"/>
+              <w:ind w:firstLineChars="0" w:firstLine="0"/>
+              <w:cnfStyle w:val="000000010000" w:firstRow="0" w:lastRow="0" w:firstColumn="0" w:lastColumn="0" w:oddVBand="0" w:evenVBand="0" w:oddHBand="0" w:evenHBand="1" w:firstRowFirstColumn="0" w:firstRowLastColumn="0" w:lastRowFirstColumn="0" w:lastRowLastColumn="0"/>
+            </w:pPr>
+            <w:r>
+              <w:t>4</w:t>
+            </w:r>
+            <w:bookmarkStart w:id="0" w:name="_GoBack"/>
+            <w:bookmarkEnd w:id="0"/>
+          </w:p>
+        </w:tc>
+      </w:tr>
+    </w:tbl>
+    <w:p>
+      <w:pPr>
+        <w:pStyle w:val="NormalIndent"/>
+        <w:ind w:firstLine="600"/>
+      </w:pPr>
     </w:p>
     <w:sectPr>
       <w:pgSz w:w="11906" w:h="16838"/>

</xml_diff>

<commit_message>
Add learning functionality: adjust rows and columns  according to current value of operands and results
</commit_message>
<xml_diff>
--- a/kid-numeracy/docs/designDoc/Count Design Doc.docx
+++ b/kid-numeracy/docs/designDoc/Count Design Doc.docx
@@ -209,8 +209,9 @@
         <w:tblLook w:val="04A0" w:firstRow="1" w:lastRow="0" w:firstColumn="1" w:lastColumn="0" w:noHBand="0" w:noVBand="1"/>
       </w:tblPr>
       <w:tblGrid>
-        <w:gridCol w:w="4261"/>
-        <w:gridCol w:w="4261"/>
+        <w:gridCol w:w="2973"/>
+        <w:gridCol w:w="3054"/>
+        <w:gridCol w:w="2495"/>
       </w:tblGrid>
       <w:tr>
         <w:trPr>
@@ -219,7 +220,7 @@
         <w:tc>
           <w:tcPr>
             <w:cnfStyle w:val="001000000000" w:firstRow="0" w:lastRow="0" w:firstColumn="1" w:lastColumn="0" w:oddVBand="0" w:evenVBand="0" w:oddHBand="0" w:evenHBand="0" w:firstRowFirstColumn="0" w:firstRowLastColumn="0" w:lastRowFirstColumn="0" w:lastRowLastColumn="0"/>
-            <w:tcW w:w="4261" w:type="dxa"/>
+            <w:tcW w:w="2973" w:type="dxa"/>
           </w:tcPr>
           <w:p>
             <w:pPr>
@@ -233,7 +234,7 @@
         </w:tc>
         <w:tc>
           <w:tcPr>
-            <w:tcW w:w="4261" w:type="dxa"/>
+            <w:tcW w:w="3054" w:type="dxa"/>
           </w:tcPr>
           <w:p>
             <w:pPr>
@@ -243,6 +244,21 @@
             </w:pPr>
             <w:r>
               <w:t>Columns</w:t>
+            </w:r>
+          </w:p>
+        </w:tc>
+        <w:tc>
+          <w:tcPr>
+            <w:tcW w:w="2495" w:type="dxa"/>
+          </w:tcPr>
+          <w:p>
+            <w:pPr>
+              <w:pStyle w:val="NormalIndent"/>
+              <w:ind w:firstLineChars="0" w:firstLine="0"/>
+              <w:cnfStyle w:val="100000000000" w:firstRow="1" w:lastRow="0" w:firstColumn="0" w:lastColumn="0" w:oddVBand="0" w:evenVBand="0" w:oddHBand="0" w:evenHBand="0" w:firstRowFirstColumn="0" w:firstRowLastColumn="0" w:lastRowFirstColumn="0" w:lastRowLastColumn="0"/>
+            </w:pPr>
+            <w:r>
+              <w:t>maxValue</w:t>
             </w:r>
           </w:p>
         </w:tc>
@@ -254,7 +270,7 @@
         <w:tc>
           <w:tcPr>
             <w:cnfStyle w:val="001000000000" w:firstRow="0" w:lastRow="0" w:firstColumn="1" w:lastColumn="0" w:oddVBand="0" w:evenVBand="0" w:oddHBand="0" w:evenHBand="0" w:firstRowFirstColumn="0" w:firstRowLastColumn="0" w:lastRowFirstColumn="0" w:lastRowLastColumn="0"/>
-            <w:tcW w:w="4261" w:type="dxa"/>
+            <w:tcW w:w="2973" w:type="dxa"/>
           </w:tcPr>
           <w:p>
             <w:pPr>
@@ -268,7 +284,22 @@
         </w:tc>
         <w:tc>
           <w:tcPr>
-            <w:tcW w:w="4261" w:type="dxa"/>
+            <w:tcW w:w="3054" w:type="dxa"/>
+          </w:tcPr>
+          <w:p>
+            <w:pPr>
+              <w:pStyle w:val="NormalIndent"/>
+              <w:ind w:firstLineChars="0" w:firstLine="0"/>
+              <w:cnfStyle w:val="000000100000" w:firstRow="0" w:lastRow="0" w:firstColumn="0" w:lastColumn="0" w:oddVBand="0" w:evenVBand="0" w:oddHBand="1" w:evenHBand="0" w:firstRowFirstColumn="0" w:firstRowLastColumn="0" w:lastRowFirstColumn="0" w:lastRowLastColumn="0"/>
+            </w:pPr>
+            <w:r>
+              <w:t>1</w:t>
+            </w:r>
+          </w:p>
+        </w:tc>
+        <w:tc>
+          <w:tcPr>
+            <w:tcW w:w="2495" w:type="dxa"/>
           </w:tcPr>
           <w:p>
             <w:pPr>
@@ -289,7 +320,7 @@
         <w:tc>
           <w:tcPr>
             <w:cnfStyle w:val="001000000000" w:firstRow="0" w:lastRow="0" w:firstColumn="1" w:lastColumn="0" w:oddVBand="0" w:evenVBand="0" w:oddHBand="0" w:evenHBand="0" w:firstRowFirstColumn="0" w:firstRowLastColumn="0" w:lastRowFirstColumn="0" w:lastRowLastColumn="0"/>
-            <w:tcW w:w="4261" w:type="dxa"/>
+            <w:tcW w:w="2973" w:type="dxa"/>
           </w:tcPr>
           <w:p>
             <w:pPr>
@@ -303,7 +334,22 @@
         </w:tc>
         <w:tc>
           <w:tcPr>
-            <w:tcW w:w="4261" w:type="dxa"/>
+            <w:tcW w:w="3054" w:type="dxa"/>
+          </w:tcPr>
+          <w:p>
+            <w:pPr>
+              <w:pStyle w:val="NormalIndent"/>
+              <w:ind w:firstLineChars="0" w:firstLine="0"/>
+              <w:cnfStyle w:val="000000010000" w:firstRow="0" w:lastRow="0" w:firstColumn="0" w:lastColumn="0" w:oddVBand="0" w:evenVBand="0" w:oddHBand="0" w:evenHBand="1" w:firstRowFirstColumn="0" w:firstRowLastColumn="0" w:lastRowFirstColumn="0" w:lastRowLastColumn="0"/>
+            </w:pPr>
+            <w:r>
+              <w:t>2</w:t>
+            </w:r>
+          </w:p>
+        </w:tc>
+        <w:tc>
+          <w:tcPr>
+            <w:tcW w:w="2495" w:type="dxa"/>
           </w:tcPr>
           <w:p>
             <w:pPr>
@@ -324,7 +370,7 @@
         <w:tc>
           <w:tcPr>
             <w:cnfStyle w:val="001000000000" w:firstRow="0" w:lastRow="0" w:firstColumn="1" w:lastColumn="0" w:oddVBand="0" w:evenVBand="0" w:oddHBand="0" w:evenHBand="0" w:firstRowFirstColumn="0" w:firstRowLastColumn="0" w:lastRowFirstColumn="0" w:lastRowLastColumn="0"/>
-            <w:tcW w:w="4261" w:type="dxa"/>
+            <w:tcW w:w="2973" w:type="dxa"/>
           </w:tcPr>
           <w:p>
             <w:pPr>
@@ -338,7 +384,7 @@
         </w:tc>
         <w:tc>
           <w:tcPr>
-            <w:tcW w:w="4261" w:type="dxa"/>
+            <w:tcW w:w="3054" w:type="dxa"/>
           </w:tcPr>
           <w:p>
             <w:pPr>
@@ -348,6 +394,21 @@
             </w:pPr>
             <w:r>
               <w:t>2</w:t>
+            </w:r>
+          </w:p>
+        </w:tc>
+        <w:tc>
+          <w:tcPr>
+            <w:tcW w:w="2495" w:type="dxa"/>
+          </w:tcPr>
+          <w:p>
+            <w:pPr>
+              <w:pStyle w:val="NormalIndent"/>
+              <w:ind w:firstLineChars="0" w:firstLine="0"/>
+              <w:cnfStyle w:val="000000100000" w:firstRow="0" w:lastRow="0" w:firstColumn="0" w:lastColumn="0" w:oddVBand="0" w:evenVBand="0" w:oddHBand="1" w:evenHBand="0" w:firstRowFirstColumn="0" w:firstRowLastColumn="0" w:lastRowFirstColumn="0" w:lastRowLastColumn="0"/>
+            </w:pPr>
+            <w:r>
+              <w:t>4</w:t>
             </w:r>
           </w:p>
         </w:tc>
@@ -359,7 +420,7 @@
         <w:tc>
           <w:tcPr>
             <w:cnfStyle w:val="001000000000" w:firstRow="0" w:lastRow="0" w:firstColumn="1" w:lastColumn="0" w:oddVBand="0" w:evenVBand="0" w:oddHBand="0" w:evenHBand="0" w:firstRowFirstColumn="0" w:firstRowLastColumn="0" w:lastRowFirstColumn="0" w:lastRowLastColumn="0"/>
-            <w:tcW w:w="4261" w:type="dxa"/>
+            <w:tcW w:w="2973" w:type="dxa"/>
           </w:tcPr>
           <w:p>
             <w:pPr>
@@ -373,7 +434,7 @@
         </w:tc>
         <w:tc>
           <w:tcPr>
-            <w:tcW w:w="4261" w:type="dxa"/>
+            <w:tcW w:w="3054" w:type="dxa"/>
           </w:tcPr>
           <w:p>
             <w:pPr>
@@ -383,6 +444,21 @@
             </w:pPr>
             <w:r>
               <w:t>2</w:t>
+            </w:r>
+          </w:p>
+        </w:tc>
+        <w:tc>
+          <w:tcPr>
+            <w:tcW w:w="2495" w:type="dxa"/>
+          </w:tcPr>
+          <w:p>
+            <w:pPr>
+              <w:pStyle w:val="NormalIndent"/>
+              <w:ind w:firstLineChars="0" w:firstLine="0"/>
+              <w:cnfStyle w:val="000000010000" w:firstRow="0" w:lastRow="0" w:firstColumn="0" w:lastColumn="0" w:oddVBand="0" w:evenVBand="0" w:oddHBand="0" w:evenHBand="1" w:firstRowFirstColumn="0" w:firstRowLastColumn="0" w:lastRowFirstColumn="0" w:lastRowLastColumn="0"/>
+            </w:pPr>
+            <w:r>
+              <w:t>4</w:t>
             </w:r>
           </w:p>
         </w:tc>
@@ -394,7 +470,7 @@
         <w:tc>
           <w:tcPr>
             <w:cnfStyle w:val="001000000000" w:firstRow="0" w:lastRow="0" w:firstColumn="1" w:lastColumn="0" w:oddVBand="0" w:evenVBand="0" w:oddHBand="0" w:evenHBand="0" w:firstRowFirstColumn="0" w:firstRowLastColumn="0" w:lastRowFirstColumn="0" w:lastRowLastColumn="0"/>
-            <w:tcW w:w="4261" w:type="dxa"/>
+            <w:tcW w:w="2973" w:type="dxa"/>
           </w:tcPr>
           <w:p>
             <w:pPr>
@@ -408,7 +484,7 @@
         </w:tc>
         <w:tc>
           <w:tcPr>
-            <w:tcW w:w="4261" w:type="dxa"/>
+            <w:tcW w:w="3054" w:type="dxa"/>
           </w:tcPr>
           <w:p>
             <w:pPr>
@@ -418,6 +494,21 @@
             </w:pPr>
             <w:r>
               <w:t>3</w:t>
+            </w:r>
+          </w:p>
+        </w:tc>
+        <w:tc>
+          <w:tcPr>
+            <w:tcW w:w="2495" w:type="dxa"/>
+          </w:tcPr>
+          <w:p>
+            <w:pPr>
+              <w:pStyle w:val="NormalIndent"/>
+              <w:ind w:firstLineChars="0" w:firstLine="0"/>
+              <w:cnfStyle w:val="000000100000" w:firstRow="0" w:lastRow="0" w:firstColumn="0" w:lastColumn="0" w:oddVBand="0" w:evenVBand="0" w:oddHBand="1" w:evenHBand="0" w:firstRowFirstColumn="0" w:firstRowLastColumn="0" w:lastRowFirstColumn="0" w:lastRowLastColumn="0"/>
+            </w:pPr>
+            <w:r>
+              <w:t>6</w:t>
             </w:r>
           </w:p>
         </w:tc>
@@ -429,7 +520,7 @@
         <w:tc>
           <w:tcPr>
             <w:cnfStyle w:val="001000000000" w:firstRow="0" w:lastRow="0" w:firstColumn="1" w:lastColumn="0" w:oddVBand="0" w:evenVBand="0" w:oddHBand="0" w:evenHBand="0" w:firstRowFirstColumn="0" w:firstRowLastColumn="0" w:lastRowFirstColumn="0" w:lastRowLastColumn="0"/>
-            <w:tcW w:w="4261" w:type="dxa"/>
+            <w:tcW w:w="2973" w:type="dxa"/>
           </w:tcPr>
           <w:p>
             <w:pPr>
@@ -443,7 +534,7 @@
         </w:tc>
         <w:tc>
           <w:tcPr>
-            <w:tcW w:w="4261" w:type="dxa"/>
+            <w:tcW w:w="3054" w:type="dxa"/>
           </w:tcPr>
           <w:p>
             <w:pPr>
@@ -453,6 +544,21 @@
             </w:pPr>
             <w:r>
               <w:t>3</w:t>
+            </w:r>
+          </w:p>
+        </w:tc>
+        <w:tc>
+          <w:tcPr>
+            <w:tcW w:w="2495" w:type="dxa"/>
+          </w:tcPr>
+          <w:p>
+            <w:pPr>
+              <w:pStyle w:val="NormalIndent"/>
+              <w:ind w:firstLineChars="0" w:firstLine="0"/>
+              <w:cnfStyle w:val="000000010000" w:firstRow="0" w:lastRow="0" w:firstColumn="0" w:lastColumn="0" w:oddVBand="0" w:evenVBand="0" w:oddHBand="0" w:evenHBand="1" w:firstRowFirstColumn="0" w:firstRowLastColumn="0" w:lastRowFirstColumn="0" w:lastRowLastColumn="0"/>
+            </w:pPr>
+            <w:r>
+              <w:t>6</w:t>
             </w:r>
           </w:p>
         </w:tc>
@@ -464,7 +570,7 @@
         <w:tc>
           <w:tcPr>
             <w:cnfStyle w:val="001000000000" w:firstRow="0" w:lastRow="0" w:firstColumn="1" w:lastColumn="0" w:oddVBand="0" w:evenVBand="0" w:oddHBand="0" w:evenHBand="0" w:firstRowFirstColumn="0" w:firstRowLastColumn="0" w:lastRowFirstColumn="0" w:lastRowLastColumn="0"/>
-            <w:tcW w:w="4261" w:type="dxa"/>
+            <w:tcW w:w="2973" w:type="dxa"/>
           </w:tcPr>
           <w:p>
             <w:pPr>
@@ -478,7 +584,7 @@
         </w:tc>
         <w:tc>
           <w:tcPr>
-            <w:tcW w:w="4261" w:type="dxa"/>
+            <w:tcW w:w="3054" w:type="dxa"/>
           </w:tcPr>
           <w:p>
             <w:pPr>
@@ -488,6 +594,21 @@
             </w:pPr>
             <w:r>
               <w:t>3</w:t>
+            </w:r>
+          </w:p>
+        </w:tc>
+        <w:tc>
+          <w:tcPr>
+            <w:tcW w:w="2495" w:type="dxa"/>
+          </w:tcPr>
+          <w:p>
+            <w:pPr>
+              <w:pStyle w:val="NormalIndent"/>
+              <w:ind w:firstLineChars="0" w:firstLine="0"/>
+              <w:cnfStyle w:val="000000100000" w:firstRow="0" w:lastRow="0" w:firstColumn="0" w:lastColumn="0" w:oddVBand="0" w:evenVBand="0" w:oddHBand="1" w:evenHBand="0" w:firstRowFirstColumn="0" w:firstRowLastColumn="0" w:lastRowFirstColumn="0" w:lastRowLastColumn="0"/>
+            </w:pPr>
+            <w:r>
+              <w:t>9</w:t>
             </w:r>
           </w:p>
         </w:tc>
@@ -499,7 +620,7 @@
         <w:tc>
           <w:tcPr>
             <w:cnfStyle w:val="001000000000" w:firstRow="0" w:lastRow="0" w:firstColumn="1" w:lastColumn="0" w:oddVBand="0" w:evenVBand="0" w:oddHBand="0" w:evenHBand="0" w:firstRowFirstColumn="0" w:firstRowLastColumn="0" w:lastRowFirstColumn="0" w:lastRowLastColumn="0"/>
-            <w:tcW w:w="4261" w:type="dxa"/>
+            <w:tcW w:w="2973" w:type="dxa"/>
           </w:tcPr>
           <w:p>
             <w:pPr>
@@ -513,7 +634,7 @@
         </w:tc>
         <w:tc>
           <w:tcPr>
-            <w:tcW w:w="4261" w:type="dxa"/>
+            <w:tcW w:w="3054" w:type="dxa"/>
           </w:tcPr>
           <w:p>
             <w:pPr>
@@ -523,6 +644,21 @@
             </w:pPr>
             <w:r>
               <w:t>3</w:t>
+            </w:r>
+          </w:p>
+        </w:tc>
+        <w:tc>
+          <w:tcPr>
+            <w:tcW w:w="2495" w:type="dxa"/>
+          </w:tcPr>
+          <w:p>
+            <w:pPr>
+              <w:pStyle w:val="NormalIndent"/>
+              <w:ind w:firstLineChars="0" w:firstLine="0"/>
+              <w:cnfStyle w:val="000000010000" w:firstRow="0" w:lastRow="0" w:firstColumn="0" w:lastColumn="0" w:oddVBand="0" w:evenVBand="0" w:oddHBand="0" w:evenHBand="1" w:firstRowFirstColumn="0" w:firstRowLastColumn="0" w:lastRowFirstColumn="0" w:lastRowLastColumn="0"/>
+            </w:pPr>
+            <w:r>
+              <w:t>9</w:t>
             </w:r>
           </w:p>
         </w:tc>
@@ -534,7 +670,7 @@
         <w:tc>
           <w:tcPr>
             <w:cnfStyle w:val="001000000000" w:firstRow="0" w:lastRow="0" w:firstColumn="1" w:lastColumn="0" w:oddVBand="0" w:evenVBand="0" w:oddHBand="0" w:evenHBand="0" w:firstRowFirstColumn="0" w:firstRowLastColumn="0" w:lastRowFirstColumn="0" w:lastRowLastColumn="0"/>
-            <w:tcW w:w="4261" w:type="dxa"/>
+            <w:tcW w:w="2973" w:type="dxa"/>
           </w:tcPr>
           <w:p>
             <w:pPr>
@@ -548,7 +684,7 @@
         </w:tc>
         <w:tc>
           <w:tcPr>
-            <w:tcW w:w="4261" w:type="dxa"/>
+            <w:tcW w:w="3054" w:type="dxa"/>
           </w:tcPr>
           <w:p>
             <w:pPr>
@@ -558,6 +694,21 @@
             </w:pPr>
             <w:r>
               <w:t>3</w:t>
+            </w:r>
+          </w:p>
+        </w:tc>
+        <w:tc>
+          <w:tcPr>
+            <w:tcW w:w="2495" w:type="dxa"/>
+          </w:tcPr>
+          <w:p>
+            <w:pPr>
+              <w:pStyle w:val="NormalIndent"/>
+              <w:ind w:firstLineChars="0" w:firstLine="0"/>
+              <w:cnfStyle w:val="000000100000" w:firstRow="0" w:lastRow="0" w:firstColumn="0" w:lastColumn="0" w:oddVBand="0" w:evenVBand="0" w:oddHBand="1" w:evenHBand="0" w:firstRowFirstColumn="0" w:firstRowLastColumn="0" w:lastRowFirstColumn="0" w:lastRowLastColumn="0"/>
+            </w:pPr>
+            <w:r>
+              <w:t>9</w:t>
             </w:r>
           </w:p>
         </w:tc>
@@ -569,7 +720,7 @@
         <w:tc>
           <w:tcPr>
             <w:cnfStyle w:val="001000000000" w:firstRow="0" w:lastRow="0" w:firstColumn="1" w:lastColumn="0" w:oddVBand="0" w:evenVBand="0" w:oddHBand="0" w:evenHBand="0" w:firstRowFirstColumn="0" w:firstRowLastColumn="0" w:lastRowFirstColumn="0" w:lastRowLastColumn="0"/>
-            <w:tcW w:w="4261" w:type="dxa"/>
+            <w:tcW w:w="2973" w:type="dxa"/>
           </w:tcPr>
           <w:p>
             <w:pPr>
@@ -584,7 +735,7 @@
         </w:tc>
         <w:tc>
           <w:tcPr>
-            <w:tcW w:w="4261" w:type="dxa"/>
+            <w:tcW w:w="3054" w:type="dxa"/>
           </w:tcPr>
           <w:p>
             <w:pPr>
@@ -594,6 +745,21 @@
             </w:pPr>
             <w:r>
               <w:t>4</w:t>
+            </w:r>
+          </w:p>
+        </w:tc>
+        <w:tc>
+          <w:tcPr>
+            <w:tcW w:w="2495" w:type="dxa"/>
+          </w:tcPr>
+          <w:p>
+            <w:pPr>
+              <w:pStyle w:val="NormalIndent"/>
+              <w:ind w:firstLineChars="0" w:firstLine="0"/>
+              <w:cnfStyle w:val="000000010000" w:firstRow="0" w:lastRow="0" w:firstColumn="0" w:lastColumn="0" w:oddVBand="0" w:evenVBand="0" w:oddHBand="0" w:evenHBand="1" w:firstRowFirstColumn="0" w:firstRowLastColumn="0" w:lastRowFirstColumn="0" w:lastRowLastColumn="0"/>
+            </w:pPr>
+            <w:r>
+              <w:t>16</w:t>
             </w:r>
             <w:bookmarkStart w:id="0" w:name="_GoBack"/>
             <w:bookmarkEnd w:id="0"/>

</xml_diff>